<commit_message>
Se añade el diagrama de clases del modulo de T y C
</commit_message>
<xml_diff>
--- a/Documentos/ComunicaArticulo.docx
+++ b/Documentos/ComunicaArticulo.docx
@@ -41,7 +41,25 @@
           <w:sz w:val="24"/>
           <w:szCs w:val="24"/>
         </w:rPr>
-        <w:t>John Jairo Ramírez</w:t>
+        <w:t>Jh</w:t>
+      </w:r>
+      <w:r>
+        <w:rPr>
+          <w:rFonts w:ascii="Arial" w:hAnsi="Arial" w:cs="Arial"/>
+          <w:sz w:val="24"/>
+          <w:szCs w:val="24"/>
+        </w:rPr>
+        <w:t>o</w:t>
+      </w:r>
+      <w:bookmarkStart w:id="0" w:name="_GoBack"/>
+      <w:bookmarkEnd w:id="0"/>
+      <w:r>
+        <w:rPr>
+          <w:rFonts w:ascii="Arial" w:hAnsi="Arial" w:cs="Arial"/>
+          <w:sz w:val="24"/>
+          <w:szCs w:val="24"/>
+        </w:rPr>
+        <w:t>n Jairo Ramírez</w:t>
       </w:r>
       <w:r>
         <w:rPr>
@@ -81,18 +99,8 @@
           <w:sz w:val="24"/>
           <w:szCs w:val="24"/>
         </w:rPr>
-        <w:t xml:space="preserve">, Beatriz E. </w:t>
-      </w:r>
-      <w:proofErr w:type="spellStart"/>
-      <w:r>
-        <w:rPr>
-          <w:rFonts w:ascii="Arial" w:hAnsi="Arial" w:cs="Arial"/>
-          <w:sz w:val="24"/>
-          <w:szCs w:val="24"/>
-        </w:rPr>
-        <w:t>Marin</w:t>
-      </w:r>
-      <w:proofErr w:type="spellEnd"/>
+        <w:t>, Beatriz E. Marin</w:t>
+      </w:r>
     </w:p>
     <w:p>
       <w:pPr>
@@ -133,41 +141,37 @@
         </w:rPr>
         <w:t xml:space="preserve">Se presenta en este documento el proceso de análisis y diseño preliminar del módulo de comunicación y transferencia de datos de la empresa </w:t>
       </w:r>
-      <w:proofErr w:type="spellStart"/>
-      <w:r>
-        <w:rPr>
-          <w:rFonts w:ascii="Arial" w:hAnsi="Arial" w:cs="Arial"/>
-          <w:sz w:val="24"/>
-          <w:szCs w:val="24"/>
-        </w:rPr>
-        <w:t>SanAmbiente</w:t>
-      </w:r>
-      <w:proofErr w:type="spellEnd"/>
-      <w:r>
-        <w:rPr>
-          <w:rFonts w:ascii="Arial" w:hAnsi="Arial" w:cs="Arial"/>
-          <w:sz w:val="24"/>
-          <w:szCs w:val="24"/>
-        </w:rPr>
-        <w:t xml:space="preserve"> S.A. siguiendo una aproximación a la metodología </w:t>
-      </w:r>
-      <w:proofErr w:type="spellStart"/>
-      <w:r>
-        <w:rPr>
-          <w:rFonts w:ascii="Arial" w:hAnsi="Arial" w:cs="Arial"/>
-          <w:sz w:val="24"/>
-          <w:szCs w:val="24"/>
-        </w:rPr>
-        <w:t>Iconix</w:t>
-      </w:r>
-      <w:proofErr w:type="spellEnd"/>
-      <w:r>
-        <w:rPr>
-          <w:rFonts w:ascii="Arial" w:hAnsi="Arial" w:cs="Arial"/>
-          <w:sz w:val="24"/>
-          <w:szCs w:val="24"/>
-        </w:rPr>
-        <w:t>.</w:t>
+      <w:r>
+        <w:rPr>
+          <w:rFonts w:ascii="Arial" w:hAnsi="Arial" w:cs="Arial"/>
+          <w:sz w:val="24"/>
+          <w:szCs w:val="24"/>
+        </w:rPr>
+        <w:t>San</w:t>
+      </w:r>
+      <w:r>
+        <w:rPr>
+          <w:rFonts w:ascii="Arial" w:hAnsi="Arial" w:cs="Arial"/>
+          <w:sz w:val="24"/>
+          <w:szCs w:val="24"/>
+        </w:rPr>
+        <w:t>a</w:t>
+      </w:r>
+      <w:r>
+        <w:rPr>
+          <w:rFonts w:ascii="Arial" w:hAnsi="Arial" w:cs="Arial"/>
+          <w:sz w:val="24"/>
+          <w:szCs w:val="24"/>
+        </w:rPr>
+        <w:t>mbiente</w:t>
+      </w:r>
+      <w:r>
+        <w:rPr>
+          <w:rFonts w:ascii="Arial" w:hAnsi="Arial" w:cs="Arial"/>
+          <w:sz w:val="24"/>
+          <w:szCs w:val="24"/>
+        </w:rPr>
+        <w:t xml:space="preserve"> S.A. siguiendo una aproximación a la metodología Iconix.</w:t>
       </w:r>
     </w:p>
     <w:p>
@@ -187,23 +191,13 @@
         </w:rPr>
         <w:t xml:space="preserve">Este proyecto hace parte de un </w:t>
       </w:r>
-      <w:proofErr w:type="gramStart"/>
-      <w:r>
-        <w:rPr>
-          <w:rFonts w:ascii="Arial" w:hAnsi="Arial" w:cs="Arial"/>
-          <w:sz w:val="24"/>
-          <w:szCs w:val="24"/>
-        </w:rPr>
-        <w:t>macro proyecto</w:t>
-      </w:r>
-      <w:proofErr w:type="gramEnd"/>
-      <w:r>
-        <w:rPr>
-          <w:rFonts w:ascii="Arial" w:hAnsi="Arial" w:cs="Arial"/>
-          <w:sz w:val="24"/>
-          <w:szCs w:val="24"/>
-        </w:rPr>
-        <w:t xml:space="preserve"> que articula estudiantes de Ingeniería desde la visión de la calidad y la gestión y dos proyectos de Tecnología que se enfocan en el desarrollo del código</w:t>
+      <w:r>
+        <w:rPr>
+          <w:rFonts w:ascii="Arial" w:hAnsi="Arial" w:cs="Arial"/>
+          <w:sz w:val="24"/>
+          <w:szCs w:val="24"/>
+        </w:rPr>
+        <w:t>macro proyecto que articula estudiantes de Ingeniería desde la visión de la calidad y la gestión y dos proyectos de Tecnología que se enfocan en el desarrollo del código</w:t>
       </w:r>
       <w:r>
         <w:rPr>
@@ -312,9 +306,8 @@
           <w:szCs w:val="24"/>
           <w:lang w:val="en-US"/>
         </w:rPr>
-        <w:t xml:space="preserve">The preliminary analysis and design process of the communication and data transfer module of the company </w:t>
-      </w:r>
-      <w:proofErr w:type="spellStart"/>
+        <w:t>The preliminary analysis and design process of the communication and data transfer module of the company San</w:t>
+      </w:r>
       <w:r>
         <w:rPr>
           <w:rFonts w:ascii="Arial" w:hAnsi="Arial" w:cs="Arial"/>
@@ -322,9 +315,8 @@
           <w:szCs w:val="24"/>
           <w:lang w:val="en-US"/>
         </w:rPr>
-        <w:t>SanAmbiente</w:t>
-      </w:r>
-      <w:proofErr w:type="spellEnd"/>
+        <w:t>a</w:t>
+      </w:r>
       <w:r>
         <w:rPr>
           <w:rFonts w:ascii="Arial" w:hAnsi="Arial" w:cs="Arial"/>
@@ -332,7 +324,7 @@
           <w:szCs w:val="24"/>
           <w:lang w:val="en-US"/>
         </w:rPr>
-        <w:t xml:space="preserve"> S.A. is presented in this document. following an approach to the Iconix methodology.</w:t>
+        <w:t>mbiente S.A. is presented in this document. following an approach to the Iconix methodology.</w:t>
       </w:r>
     </w:p>
     <w:p>
@@ -455,25 +447,23 @@
           <w:sz w:val="24"/>
           <w:szCs w:val="24"/>
         </w:rPr>
-        <w:t xml:space="preserve">La empresa </w:t>
-      </w:r>
-      <w:proofErr w:type="spellStart"/>
-      <w:r>
-        <w:rPr>
-          <w:rFonts w:ascii="Arial" w:hAnsi="Arial" w:cs="Arial"/>
-          <w:sz w:val="24"/>
-          <w:szCs w:val="24"/>
-        </w:rPr>
-        <w:t>SANAmbiente</w:t>
-      </w:r>
-      <w:proofErr w:type="spellEnd"/>
-      <w:r>
-        <w:rPr>
-          <w:rFonts w:ascii="Arial" w:hAnsi="Arial" w:cs="Arial"/>
-          <w:sz w:val="24"/>
-          <w:szCs w:val="24"/>
-        </w:rPr>
-        <w:t xml:space="preserve"> </w:t>
+        <w:t>La empresa S</w:t>
+      </w:r>
+      <w:r>
+        <w:rPr>
+          <w:rFonts w:ascii="Arial" w:hAnsi="Arial" w:cs="Arial"/>
+          <w:sz w:val="24"/>
+          <w:szCs w:val="24"/>
+        </w:rPr>
+        <w:t>ana</w:t>
+      </w:r>
+      <w:r>
+        <w:rPr>
+          <w:rFonts w:ascii="Arial" w:hAnsi="Arial" w:cs="Arial"/>
+          <w:sz w:val="24"/>
+          <w:szCs w:val="24"/>
+        </w:rPr>
+        <w:t xml:space="preserve">mbiente </w:t>
       </w:r>
       <w:r>
         <w:rPr>
@@ -483,24 +473,14 @@
         </w:rPr>
         <w:t xml:space="preserve">S.A está dedicada a ofrecer productos y servicios que facilitan a las industrias gestionar sus procesos dando cumplimiento a los lineamientos ambientales de tipo gubernamental.   Uno de sus servicios </w:t>
       </w:r>
-      <w:proofErr w:type="spellStart"/>
-      <w:r>
-        <w:rPr>
-          <w:rFonts w:ascii="Arial" w:hAnsi="Arial" w:cs="Arial"/>
-          <w:sz w:val="24"/>
-          <w:szCs w:val="24"/>
-        </w:rPr>
-        <w:t>est</w:t>
-      </w:r>
-      <w:r>
-        <w:rPr>
-          <w:rFonts w:ascii="Arial" w:hAnsi="Arial" w:cs="Arial"/>
-          <w:sz w:val="24"/>
-          <w:szCs w:val="24"/>
-        </w:rPr>
-        <w:t>a</w:t>
-      </w:r>
-      <w:proofErr w:type="spellEnd"/>
+      <w:r>
+        <w:rPr>
+          <w:rFonts w:ascii="Arial" w:hAnsi="Arial" w:cs="Arial"/>
+          <w:sz w:val="24"/>
+          <w:szCs w:val="24"/>
+        </w:rPr>
+        <w:t>está</w:t>
+      </w:r>
       <w:r>
         <w:rPr>
           <w:rFonts w:ascii="Arial" w:hAnsi="Arial" w:cs="Arial"/>
@@ -950,25 +930,7 @@
           <w:sz w:val="24"/>
           <w:szCs w:val="24"/>
         </w:rPr>
-        <w:t xml:space="preserve">es útil en un contexto en particular, están las ágiles que reducen la documentación y se enfocan en las habilidades individuales del equipo, las robustas que parten de la jerarquización y se respaldan con documentación detallada y las </w:t>
-      </w:r>
-      <w:proofErr w:type="spellStart"/>
-      <w:r>
-        <w:rPr>
-          <w:rFonts w:ascii="Arial" w:hAnsi="Arial" w:cs="Arial"/>
-          <w:sz w:val="24"/>
-          <w:szCs w:val="24"/>
-        </w:rPr>
-        <w:t>semiágiles</w:t>
-      </w:r>
-      <w:proofErr w:type="spellEnd"/>
-      <w:r>
-        <w:rPr>
-          <w:rFonts w:ascii="Arial" w:hAnsi="Arial" w:cs="Arial"/>
-          <w:sz w:val="24"/>
-          <w:szCs w:val="24"/>
-        </w:rPr>
-        <w:t xml:space="preserve"> que combinan características de las dos anteriores </w:t>
+        <w:t xml:space="preserve">es útil en un contexto en particular, están las ágiles que reducen la documentación y se enfocan en las habilidades individuales del equipo, las robustas que parten de la jerarquización y se respaldan con documentación detallada y las semiágiles que combinan características de las dos anteriores </w:t>
       </w:r>
       <w:r>
         <w:rPr>
@@ -1033,43 +995,7 @@
           <w:sz w:val="24"/>
           <w:szCs w:val="24"/>
         </w:rPr>
-        <w:t xml:space="preserve">Para este proyecto por políticas del equipo de ingeniería se ha optado por la metodología </w:t>
-      </w:r>
-      <w:proofErr w:type="spellStart"/>
-      <w:r>
-        <w:rPr>
-          <w:rFonts w:ascii="Arial" w:hAnsi="Arial" w:cs="Arial"/>
-          <w:sz w:val="24"/>
-          <w:szCs w:val="24"/>
-        </w:rPr>
-        <w:t>semiágil</w:t>
-      </w:r>
-      <w:proofErr w:type="spellEnd"/>
-      <w:r>
-        <w:rPr>
-          <w:rFonts w:ascii="Arial" w:hAnsi="Arial" w:cs="Arial"/>
-          <w:sz w:val="24"/>
-          <w:szCs w:val="24"/>
-        </w:rPr>
-        <w:t xml:space="preserve"> </w:t>
-      </w:r>
-      <w:proofErr w:type="spellStart"/>
-      <w:r>
-        <w:rPr>
-          <w:rFonts w:ascii="Arial" w:hAnsi="Arial" w:cs="Arial"/>
-          <w:sz w:val="24"/>
-          <w:szCs w:val="24"/>
-        </w:rPr>
-        <w:t>Iconix</w:t>
-      </w:r>
-      <w:proofErr w:type="spellEnd"/>
-      <w:r>
-        <w:rPr>
-          <w:rFonts w:ascii="Arial" w:hAnsi="Arial" w:cs="Arial"/>
-          <w:sz w:val="24"/>
-          <w:szCs w:val="24"/>
-        </w:rPr>
-        <w:t xml:space="preserve"> que facilita la trazabilidad con una documentación suficiente y utiliza como pilar los casos de uso y los prototipos para un mejor entendimiento con el usuario quien acompaña el proyecto eventualmente.</w:t>
+        <w:t>Para este proyecto por políticas del equipo de ingeniería se ha optado por la metodología semiágil Iconix que facilita la trazabilidad con una documentación suficiente y utiliza como pilar los casos de uso y los prototipos para un mejor entendimiento con el usuario quien acompaña el proyecto eventualmente.</w:t>
       </w:r>
     </w:p>
     <w:p>
@@ -1227,15 +1153,12 @@
       </w:pPr>
       <w:r>
         <w:rPr>
-          <w:rFonts w:ascii="Arial" w:hAnsi="Arial" w:cs="Arial"/>
           <w:noProof/>
-          <w:sz w:val="24"/>
-          <w:szCs w:val="24"/>
         </w:rPr>
         <w:drawing>
-          <wp:inline distT="0" distB="0" distL="0" distR="0" wp14:anchorId="40291F50" wp14:editId="123FC0D7">
-            <wp:extent cx="3975653" cy="2988945"/>
-            <wp:effectExtent l="0" t="0" r="6350" b="1905"/>
+          <wp:inline distT="0" distB="0" distL="0" distR="0" wp14:anchorId="525E3781" wp14:editId="03844488">
+            <wp:extent cx="3990975" cy="3000375"/>
+            <wp:effectExtent l="0" t="0" r="9525" b="9525"/>
             <wp:docPr id="1" name="Imagen 1"/>
             <wp:cNvGraphicFramePr>
               <a:graphicFrameLocks xmlns:a="http://schemas.openxmlformats.org/drawingml/2006/main" noChangeAspect="1"/>
@@ -1244,36 +1167,23 @@
               <a:graphicData uri="http://schemas.openxmlformats.org/drawingml/2006/picture">
                 <pic:pic xmlns:pic="http://schemas.openxmlformats.org/drawingml/2006/picture">
                   <pic:nvPicPr>
-                    <pic:cNvPr id="0" name="Picture 1"/>
-                    <pic:cNvPicPr>
-                      <a:picLocks noChangeAspect="1" noChangeArrowheads="1"/>
-                    </pic:cNvPicPr>
+                    <pic:cNvPr id="1" name=""/>
+                    <pic:cNvPicPr/>
                   </pic:nvPicPr>
                   <pic:blipFill>
-                    <a:blip r:embed="rId8">
-                      <a:extLst>
-                        <a:ext uri="{28A0092B-C50C-407E-A947-70E740481C1C}">
-                          <a14:useLocalDpi xmlns:a14="http://schemas.microsoft.com/office/drawing/2010/main" val="0"/>
-                        </a:ext>
-                      </a:extLst>
-                    </a:blip>
-                    <a:srcRect/>
+                    <a:blip r:embed="rId8"/>
                     <a:stretch>
                       <a:fillRect/>
                     </a:stretch>
                   </pic:blipFill>
-                  <pic:spPr bwMode="auto">
+                  <pic:spPr>
                     <a:xfrm>
                       <a:off x="0" y="0"/>
-                      <a:ext cx="3975653" cy="2988945"/>
+                      <a:ext cx="3990975" cy="3000375"/>
                     </a:xfrm>
                     <a:prstGeom prst="rect">
                       <a:avLst/>
                     </a:prstGeom>
-                    <a:noFill/>
-                    <a:ln>
-                      <a:noFill/>
-                    </a:ln>
                   </pic:spPr>
                 </pic:pic>
               </a:graphicData>
@@ -1348,6 +1258,39 @@
     <w:p>
       <w:pPr>
         <w:spacing w:line="360" w:lineRule="auto"/>
+        <w:jc w:val="center"/>
+        <w:rPr>
+          <w:rFonts w:ascii="Arial" w:hAnsi="Arial" w:cs="Arial"/>
+          <w:sz w:val="24"/>
+          <w:szCs w:val="24"/>
+        </w:rPr>
+      </w:pPr>
+    </w:p>
+    <w:p>
+      <w:pPr>
+        <w:spacing w:line="360" w:lineRule="auto"/>
+        <w:jc w:val="center"/>
+        <w:rPr>
+          <w:rFonts w:ascii="Arial" w:hAnsi="Arial" w:cs="Arial"/>
+          <w:sz w:val="24"/>
+          <w:szCs w:val="24"/>
+        </w:rPr>
+      </w:pPr>
+    </w:p>
+    <w:p>
+      <w:pPr>
+        <w:spacing w:line="360" w:lineRule="auto"/>
+        <w:jc w:val="center"/>
+        <w:rPr>
+          <w:rFonts w:ascii="Arial" w:hAnsi="Arial" w:cs="Arial"/>
+          <w:sz w:val="24"/>
+          <w:szCs w:val="24"/>
+        </w:rPr>
+      </w:pPr>
+    </w:p>
+    <w:p>
+      <w:pPr>
+        <w:spacing w:line="360" w:lineRule="auto"/>
         <w:rPr>
           <w:rFonts w:ascii="Arial" w:hAnsi="Arial" w:cs="Arial"/>
           <w:b/>
@@ -1364,6 +1307,7 @@
           <w:sz w:val="24"/>
           <w:szCs w:val="24"/>
         </w:rPr>
+        <w:lastRenderedPageBreak/>
         <w:t>Fases de ICONIX</w:t>
       </w:r>
     </w:p>
@@ -1410,7 +1354,6 @@
           <w:sz w:val="24"/>
           <w:szCs w:val="24"/>
         </w:rPr>
-        <w:lastRenderedPageBreak/>
         <w:t>Identificar en el mundo real, los objetos</w:t>
       </w:r>
       <w:r>
@@ -1801,16 +1744,30 @@
         </w:rPr>
         <w:t xml:space="preserve">cumplir antes de iniciarse, una </w:t>
       </w:r>
-      <w:proofErr w:type="spellStart"/>
-      <w:r>
-        <w:rPr>
-          <w:rFonts w:ascii="Arial" w:hAnsi="Arial" w:cs="Arial"/>
-          <w:sz w:val="24"/>
-          <w:szCs w:val="24"/>
-        </w:rPr>
-        <w:t>pos-condición</w:t>
-      </w:r>
-      <w:proofErr w:type="spellEnd"/>
+      <w:r>
+        <w:rPr>
+          <w:rFonts w:ascii="Arial" w:hAnsi="Arial" w:cs="Arial"/>
+          <w:sz w:val="24"/>
+          <w:szCs w:val="24"/>
+        </w:rPr>
+        <w:t>pos</w:t>
+      </w:r>
+      <w:r>
+        <w:rPr>
+          <w:rFonts w:ascii="Arial" w:hAnsi="Arial" w:cs="Arial"/>
+          <w:sz w:val="24"/>
+          <w:szCs w:val="24"/>
+        </w:rPr>
+        <w:t>t</w:t>
+      </w:r>
+      <w:r>
+        <w:rPr>
+          <w:rFonts w:ascii="Arial" w:hAnsi="Arial" w:cs="Arial"/>
+          <w:sz w:val="24"/>
+          <w:szCs w:val="24"/>
+        </w:rPr>
+        <w:t>condición</w:t>
+      </w:r>
       <w:r>
         <w:rPr>
           <w:rFonts w:ascii="Arial" w:hAnsi="Arial" w:cs="Arial"/>
@@ -1906,6 +1863,7 @@
           <w:sz w:val="24"/>
           <w:szCs w:val="24"/>
         </w:rPr>
+        <w:lastRenderedPageBreak/>
         <w:t>Facilita el reconocimiento de objetos y hace más sencilla la lectura del sistema. Ayuda a</w:t>
       </w:r>
       <w:r>
@@ -1971,7 +1929,6 @@
           <w:sz w:val="24"/>
           <w:szCs w:val="24"/>
         </w:rPr>
-        <w:lastRenderedPageBreak/>
         <w:t>Objetos fronterizos: usado por los actores para comunicarse con el sistema.</w:t>
       </w:r>
     </w:p>
@@ -2220,7 +2177,7 @@
           <w:szCs w:val="24"/>
         </w:rPr>
       </w:pPr>
-      <w:bookmarkStart w:id="0" w:name="_Hlk14519784"/>
+      <w:bookmarkStart w:id="1" w:name="_Hlk14519784"/>
       <w:r>
         <w:rPr>
           <w:rFonts w:ascii="Arial" w:hAnsi="Arial" w:cs="Arial"/>
@@ -2231,7 +2188,7 @@
         </w:rPr>
         <w:t>Implementación y pruebas</w:t>
       </w:r>
-      <w:bookmarkEnd w:id="0"/>
+      <w:bookmarkEnd w:id="1"/>
       <w:r>
         <w:rPr>
           <w:rFonts w:ascii="Arial" w:hAnsi="Arial" w:cs="Arial"/>
@@ -2466,6 +2423,7 @@
           <w:sz w:val="24"/>
           <w:szCs w:val="24"/>
         </w:rPr>
+        <w:lastRenderedPageBreak/>
         <w:t>Realizar pruebas:</w:t>
       </w:r>
       <w:r>
@@ -2508,26 +2466,7 @@
           <w:sz w:val="24"/>
           <w:szCs w:val="24"/>
         </w:rPr>
-        <w:lastRenderedPageBreak/>
-        <w:t xml:space="preserve">En conclusión, la metodología </w:t>
-      </w:r>
-      <w:proofErr w:type="spellStart"/>
-      <w:r>
-        <w:rPr>
-          <w:rFonts w:ascii="Arial" w:hAnsi="Arial" w:cs="Arial"/>
-          <w:sz w:val="24"/>
-          <w:szCs w:val="24"/>
-        </w:rPr>
-        <w:t>Iconix</w:t>
-      </w:r>
-      <w:proofErr w:type="spellEnd"/>
-      <w:r>
-        <w:rPr>
-          <w:rFonts w:ascii="Arial" w:hAnsi="Arial" w:cs="Arial"/>
-          <w:sz w:val="24"/>
-          <w:szCs w:val="24"/>
-        </w:rPr>
-        <w:t xml:space="preserve"> fue creada con el fin de agilizar los procesos de</w:t>
+        <w:t>En conclusión, la metodología Iconix fue creada con el fin de agilizar los procesos de</w:t>
       </w:r>
       <w:r>
         <w:rPr>
@@ -2599,43 +2538,7 @@
           <w:sz w:val="24"/>
           <w:szCs w:val="24"/>
         </w:rPr>
-        <w:t>(</w:t>
-      </w:r>
-      <w:proofErr w:type="spellStart"/>
-      <w:r>
-        <w:rPr>
-          <w:rFonts w:ascii="Arial" w:hAnsi="Arial" w:cs="Arial"/>
-          <w:sz w:val="24"/>
-          <w:szCs w:val="24"/>
-        </w:rPr>
-        <w:t>Stiven</w:t>
-      </w:r>
-      <w:proofErr w:type="spellEnd"/>
-      <w:r>
-        <w:rPr>
-          <w:rFonts w:ascii="Arial" w:hAnsi="Arial" w:cs="Arial"/>
-          <w:sz w:val="24"/>
-          <w:szCs w:val="24"/>
-        </w:rPr>
-        <w:t xml:space="preserve"> Silva </w:t>
-      </w:r>
-      <w:proofErr w:type="spellStart"/>
-      <w:r>
-        <w:rPr>
-          <w:rFonts w:ascii="Arial" w:hAnsi="Arial" w:cs="Arial"/>
-          <w:sz w:val="24"/>
-          <w:szCs w:val="24"/>
-        </w:rPr>
-        <w:t>Ascuntar</w:t>
-      </w:r>
-      <w:proofErr w:type="spellEnd"/>
-      <w:r>
-        <w:rPr>
-          <w:rFonts w:ascii="Arial" w:hAnsi="Arial" w:cs="Arial"/>
-          <w:sz w:val="24"/>
-          <w:szCs w:val="24"/>
-        </w:rPr>
-        <w:t xml:space="preserve"> &amp; Carolina García G., 2018)</w:t>
+        <w:t>(Stiven Silva Ascuntar &amp; Carolina García G., 2018)</w:t>
       </w:r>
     </w:p>
     <w:p>
@@ -2781,7 +2684,7 @@
         </w:rPr>
         <w:t xml:space="preserve">Revisión de los requisitos/ </w:t>
       </w:r>
-      <w:bookmarkStart w:id="1" w:name="_Hlk14517414"/>
+      <w:bookmarkStart w:id="2" w:name="_Hlk14517414"/>
       <w:r>
         <w:rPr>
           <w:rFonts w:ascii="Arial" w:hAnsi="Arial" w:cs="Arial"/>
@@ -2792,7 +2695,7 @@
         </w:rPr>
         <w:t xml:space="preserve">Análisis de </w:t>
       </w:r>
-      <w:bookmarkEnd w:id="1"/>
+      <w:bookmarkEnd w:id="2"/>
       <w:r>
         <w:rPr>
           <w:rFonts w:ascii="Arial" w:hAnsi="Arial" w:cs="Arial"/>
@@ -2898,25 +2801,7 @@
           <w:sz w:val="24"/>
           <w:szCs w:val="24"/>
         </w:rPr>
-        <w:t xml:space="preserve">El sistema debe permitir el enlace y transferencia de datos de los </w:t>
-      </w:r>
-      <w:proofErr w:type="spellStart"/>
-      <w:r>
-        <w:rPr>
-          <w:rFonts w:ascii="Arial" w:hAnsi="Arial" w:cs="Arial"/>
-          <w:sz w:val="24"/>
-          <w:szCs w:val="24"/>
-        </w:rPr>
-        <w:t>datalogger</w:t>
-      </w:r>
-      <w:proofErr w:type="spellEnd"/>
-      <w:r>
-        <w:rPr>
-          <w:rFonts w:ascii="Arial" w:hAnsi="Arial" w:cs="Arial"/>
-          <w:sz w:val="24"/>
-          <w:szCs w:val="24"/>
-        </w:rPr>
-        <w:t xml:space="preserve"> mediante Internet.</w:t>
+        <w:t>El sistema debe permitir el enlace y transferencia de datos de los datalogger mediante Internet.</w:t>
       </w:r>
     </w:p>
     <w:p>
@@ -2939,25 +2824,7 @@
           <w:sz w:val="24"/>
           <w:szCs w:val="24"/>
         </w:rPr>
-        <w:t xml:space="preserve">El sistema debe permitir crear, modificar, borrar, visualizar comandos para ser utilizados por los protocolos de comunicación X y </w:t>
-      </w:r>
-      <w:proofErr w:type="spellStart"/>
-      <w:r>
-        <w:rPr>
-          <w:rFonts w:ascii="Arial" w:hAnsi="Arial" w:cs="Arial"/>
-          <w:sz w:val="24"/>
-          <w:szCs w:val="24"/>
-        </w:rPr>
-        <w:t>Y</w:t>
-      </w:r>
-      <w:proofErr w:type="spellEnd"/>
-      <w:r>
-        <w:rPr>
-          <w:rFonts w:ascii="Arial" w:hAnsi="Arial" w:cs="Arial"/>
-          <w:sz w:val="24"/>
-          <w:szCs w:val="24"/>
-        </w:rPr>
-        <w:t>.</w:t>
+        <w:t>El sistema debe permitir crear, modificar, borrar, visualizar comandos para ser utilizados por los protocolos de comunicación X y Y.</w:t>
       </w:r>
     </w:p>
     <w:p>
@@ -3067,6 +2934,7 @@
           <w:sz w:val="24"/>
           <w:szCs w:val="24"/>
         </w:rPr>
+        <w:lastRenderedPageBreak/>
         <w:t>Ciudad.</w:t>
       </w:r>
     </w:p>
@@ -3111,7 +2979,6 @@
           <w:sz w:val="24"/>
           <w:szCs w:val="24"/>
         </w:rPr>
-        <w:lastRenderedPageBreak/>
         <w:t>Modelo de Casos de Uso</w:t>
       </w:r>
       <w:r>
@@ -4335,6 +4202,7 @@
                 <w:sz w:val="24"/>
                 <w:szCs w:val="24"/>
               </w:rPr>
+              <w:lastRenderedPageBreak/>
               <w:t xml:space="preserve">Actualización de la región </w:t>
             </w:r>
           </w:p>
@@ -4363,6 +4231,7 @@
                 <w:sz w:val="24"/>
                 <w:szCs w:val="24"/>
               </w:rPr>
+              <w:lastRenderedPageBreak/>
               <w:t>1</w:t>
             </w:r>
           </w:p>
@@ -4463,7 +4332,6 @@
                 <w:sz w:val="24"/>
                 <w:szCs w:val="24"/>
               </w:rPr>
-              <w:lastRenderedPageBreak/>
               <w:t>3</w:t>
             </w:r>
           </w:p>
@@ -5040,9 +4908,10 @@
           <w:sz w:val="24"/>
           <w:szCs w:val="24"/>
         </w:rPr>
+        <w:lastRenderedPageBreak/>
         <w:t>Revisión del diseño preliminar /</w:t>
       </w:r>
-      <w:bookmarkStart w:id="2" w:name="_Hlk14519585"/>
+      <w:bookmarkStart w:id="3" w:name="_Hlk14519585"/>
       <w:r>
         <w:rPr>
           <w:rFonts w:ascii="Arial" w:hAnsi="Arial" w:cs="Arial"/>
@@ -5053,7 +4922,7 @@
         </w:rPr>
         <w:t xml:space="preserve">Análisis y Diseño Preliminar: </w:t>
       </w:r>
-      <w:bookmarkEnd w:id="2"/>
+      <w:bookmarkEnd w:id="3"/>
     </w:p>
     <w:p>
       <w:pPr>
@@ -5091,23 +4960,7 @@
           <w:sz w:val="24"/>
           <w:szCs w:val="24"/>
         </w:rPr>
-        <w:t xml:space="preserve"> (</w:t>
-      </w:r>
-      <w:r>
-        <w:rPr>
-          <w:rFonts w:ascii="Arial" w:hAnsi="Arial" w:cs="Arial"/>
-          <w:sz w:val="24"/>
-          <w:szCs w:val="24"/>
-        </w:rPr>
-        <w:t>región</w:t>
-      </w:r>
-      <w:r>
-        <w:rPr>
-          <w:rFonts w:ascii="Arial" w:hAnsi="Arial" w:cs="Arial"/>
-          <w:sz w:val="24"/>
-          <w:szCs w:val="24"/>
-        </w:rPr>
-        <w:t>)</w:t>
+        <w:t>s</w:t>
       </w:r>
       <w:r>
         <w:rPr>
@@ -5130,14 +4983,16 @@
       </w:pPr>
       <w:r>
         <w:rPr>
+          <w:rFonts w:ascii="Arial" w:hAnsi="Arial" w:cs="Arial"/>
           <w:noProof/>
-        </w:rPr>
-        <w:lastRenderedPageBreak/>
+          <w:sz w:val="24"/>
+          <w:szCs w:val="24"/>
+        </w:rPr>
         <w:drawing>
-          <wp:inline distT="0" distB="0" distL="0" distR="0" wp14:anchorId="41F7E7A9" wp14:editId="705C4F80">
-            <wp:extent cx="1659988" cy="1496770"/>
-            <wp:effectExtent l="0" t="0" r="0" b="8255"/>
-            <wp:docPr id="5" name="Imagen 5"/>
+          <wp:inline distT="0" distB="0" distL="0" distR="0" wp14:anchorId="76DCED17" wp14:editId="56CC0A1D">
+            <wp:extent cx="5612130" cy="4592955"/>
+            <wp:effectExtent l="0" t="0" r="7620" b="0"/>
+            <wp:docPr id="4" name="Imagen 4"/>
             <wp:cNvGraphicFramePr>
               <a:graphicFrameLocks xmlns:a="http://schemas.openxmlformats.org/drawingml/2006/main" noChangeAspect="1"/>
             </wp:cNvGraphicFramePr>
@@ -5145,10 +5000,8 @@
               <a:graphicData uri="http://schemas.openxmlformats.org/drawingml/2006/picture">
                 <pic:pic xmlns:pic="http://schemas.openxmlformats.org/drawingml/2006/picture">
                   <pic:nvPicPr>
-                    <pic:cNvPr id="0" name="Picture 3"/>
-                    <pic:cNvPicPr>
-                      <a:picLocks noChangeAspect="1" noChangeArrowheads="1"/>
-                    </pic:cNvPicPr>
+                    <pic:cNvPr id="4" name="Diagrama clases T &amp; C v1.jpeg"/>
+                    <pic:cNvPicPr/>
                   </pic:nvPicPr>
                   <pic:blipFill>
                     <a:blip r:embed="rId10" cstate="print">
@@ -5158,23 +5011,18 @@
                         </a:ext>
                       </a:extLst>
                     </a:blip>
-                    <a:srcRect/>
                     <a:stretch>
                       <a:fillRect/>
                     </a:stretch>
                   </pic:blipFill>
-                  <pic:spPr bwMode="auto">
+                  <pic:spPr>
                     <a:xfrm>
                       <a:off x="0" y="0"/>
-                      <a:ext cx="1672468" cy="1508023"/>
+                      <a:ext cx="5612130" cy="4592955"/>
                     </a:xfrm>
                     <a:prstGeom prst="rect">
                       <a:avLst/>
                     </a:prstGeom>
-                    <a:noFill/>
-                    <a:ln>
-                      <a:noFill/>
-                    </a:ln>
                   </pic:spPr>
                 </pic:pic>
               </a:graphicData>
@@ -5271,71 +5119,15 @@
           <w:sz w:val="24"/>
           <w:szCs w:val="24"/>
         </w:rPr>
-        <w:t xml:space="preserve"> </w:t>
-      </w:r>
-      <w:r>
-        <w:rPr>
-          <w:rFonts w:ascii="Arial" w:hAnsi="Arial" w:cs="Arial"/>
-          <w:sz w:val="24"/>
-          <w:szCs w:val="24"/>
-        </w:rPr>
-        <w:t>C</w:t>
-      </w:r>
-      <w:r>
-        <w:rPr>
-          <w:rFonts w:ascii="Arial" w:hAnsi="Arial" w:cs="Arial"/>
-          <w:sz w:val="24"/>
-          <w:szCs w:val="24"/>
-        </w:rPr>
-        <w:t xml:space="preserve">aso de </w:t>
-      </w:r>
-      <w:r>
-        <w:rPr>
-          <w:rFonts w:ascii="Arial" w:hAnsi="Arial" w:cs="Arial"/>
-          <w:sz w:val="24"/>
-          <w:szCs w:val="24"/>
-        </w:rPr>
-        <w:t>U</w:t>
-      </w:r>
-      <w:r>
-        <w:rPr>
-          <w:rFonts w:ascii="Arial" w:hAnsi="Arial" w:cs="Arial"/>
-          <w:sz w:val="24"/>
-          <w:szCs w:val="24"/>
-        </w:rPr>
-        <w:t xml:space="preserve">so </w:t>
-      </w:r>
-      <w:r>
-        <w:rPr>
-          <w:rFonts w:ascii="Arial" w:hAnsi="Arial" w:cs="Arial"/>
-          <w:sz w:val="24"/>
-          <w:szCs w:val="24"/>
-        </w:rPr>
-        <w:t xml:space="preserve">Numero </w:t>
-      </w:r>
-      <w:r>
-        <w:rPr>
-          <w:rFonts w:ascii="Arial" w:hAnsi="Arial" w:cs="Arial"/>
-          <w:sz w:val="24"/>
-          <w:szCs w:val="24"/>
-        </w:rPr>
-        <w:t>3</w:t>
-      </w:r>
-      <w:r>
-        <w:rPr>
-          <w:rFonts w:ascii="Arial" w:hAnsi="Arial" w:cs="Arial"/>
-          <w:sz w:val="24"/>
-          <w:szCs w:val="24"/>
-        </w:rPr>
-        <w:t>.</w:t>
-      </w:r>
-      <w:r>
-        <w:rPr>
-          <w:rFonts w:ascii="Arial" w:hAnsi="Arial" w:cs="Arial"/>
-          <w:sz w:val="24"/>
-          <w:szCs w:val="24"/>
-        </w:rPr>
-        <w:t xml:space="preserve"> </w:t>
+        <w:t xml:space="preserve">l </w:t>
+      </w:r>
+      <w:r>
+        <w:rPr>
+          <w:rFonts w:ascii="Arial" w:hAnsi="Arial" w:cs="Arial"/>
+          <w:sz w:val="24"/>
+          <w:szCs w:val="24"/>
+        </w:rPr>
+        <w:t>módulo de transferencia y comunicación</w:t>
       </w:r>
     </w:p>
     <w:p>
@@ -5369,7 +5161,7 @@
         </w:rPr>
         <w:t>Revisión crítica del diseño/</w:t>
       </w:r>
-      <w:bookmarkStart w:id="3" w:name="_Hlk14519603"/>
+      <w:bookmarkStart w:id="4" w:name="_Hlk14519603"/>
       <w:r>
         <w:rPr>
           <w:rFonts w:ascii="Arial" w:hAnsi="Arial" w:cs="Arial"/>
@@ -5380,7 +5172,7 @@
         </w:rPr>
         <w:t>Diseño</w:t>
       </w:r>
-      <w:bookmarkEnd w:id="3"/>
+      <w:bookmarkEnd w:id="4"/>
       <w:r>
         <w:rPr>
           <w:rFonts w:ascii="Arial" w:hAnsi="Arial" w:cs="Arial"/>
@@ -5406,7 +5198,7 @@
           <w:szCs w:val="24"/>
         </w:rPr>
       </w:pPr>
-      <w:bookmarkStart w:id="4" w:name="_Hlk14519741"/>
+      <w:bookmarkStart w:id="5" w:name="_Hlk14519741"/>
       <w:r>
         <w:rPr>
           <w:rFonts w:ascii="Arial" w:hAnsi="Arial" w:cs="Arial"/>
@@ -5415,7 +5207,7 @@
         </w:rPr>
         <w:t>Diagramas de Secuencia</w:t>
       </w:r>
-      <w:bookmarkEnd w:id="4"/>
+      <w:bookmarkEnd w:id="5"/>
       <w:r>
         <w:rPr>
           <w:rFonts w:ascii="Arial" w:hAnsi="Arial" w:cs="Arial"/>
@@ -5464,6 +5256,7 @@
         <w:rPr>
           <w:noProof/>
         </w:rPr>
+        <w:lastRenderedPageBreak/>
         <w:drawing>
           <wp:inline distT="0" distB="0" distL="0" distR="0" wp14:anchorId="239688BF" wp14:editId="51C35547">
             <wp:extent cx="3619500" cy="2717132"/>
@@ -5672,8 +5465,6 @@
           <w:szCs w:val="24"/>
         </w:rPr>
       </w:pPr>
-      <w:bookmarkStart w:id="5" w:name="_GoBack"/>
-      <w:bookmarkEnd w:id="5"/>
     </w:p>
     <w:p>
       <w:pPr>
@@ -5695,7 +5486,6 @@
           <w:sz w:val="24"/>
           <w:szCs w:val="24"/>
         </w:rPr>
-        <w:lastRenderedPageBreak/>
         <w:t>Conclusiones</w:t>
       </w:r>
     </w:p>
@@ -5736,6 +5526,28 @@
         </w:rPr>
         <w:t>Este proyecto se articula con dos proyectos de ingeniería, los casos de uso han articulado el trabajo de cada equipo.</w:t>
       </w:r>
+    </w:p>
+    <w:p>
+      <w:pPr>
+        <w:spacing w:line="360" w:lineRule="auto"/>
+        <w:jc w:val="both"/>
+        <w:rPr>
+          <w:rFonts w:ascii="Arial" w:hAnsi="Arial" w:cs="Arial"/>
+          <w:sz w:val="24"/>
+          <w:szCs w:val="24"/>
+        </w:rPr>
+      </w:pPr>
+    </w:p>
+    <w:p>
+      <w:pPr>
+        <w:spacing w:line="360" w:lineRule="auto"/>
+        <w:jc w:val="both"/>
+        <w:rPr>
+          <w:rFonts w:ascii="Arial" w:hAnsi="Arial" w:cs="Arial"/>
+          <w:sz w:val="24"/>
+          <w:szCs w:val="24"/>
+        </w:rPr>
+      </w:pPr>
     </w:p>
     <w:p>
       <w:pPr>
@@ -5816,71 +5628,7 @@
           <w:rFonts w:ascii="Calibri" w:hAnsi="Calibri"/>
           <w:lang w:val="es-CO"/>
         </w:rPr>
-        <w:t xml:space="preserve">Nielsen, J. (2012). </w:t>
-      </w:r>
-      <w:proofErr w:type="spellStart"/>
-      <w:r>
-        <w:rPr>
-          <w:rFonts w:ascii="Calibri" w:hAnsi="Calibri"/>
-          <w:lang w:val="es-CO"/>
-        </w:rPr>
-        <w:t>Usability</w:t>
-      </w:r>
-      <w:proofErr w:type="spellEnd"/>
-      <w:r>
-        <w:rPr>
-          <w:rFonts w:ascii="Calibri" w:hAnsi="Calibri"/>
-          <w:lang w:val="es-CO"/>
-        </w:rPr>
-        <w:t xml:space="preserve"> 101: </w:t>
-      </w:r>
-      <w:proofErr w:type="spellStart"/>
-      <w:r>
-        <w:rPr>
-          <w:rFonts w:ascii="Calibri" w:hAnsi="Calibri"/>
-          <w:lang w:val="es-CO"/>
-        </w:rPr>
-        <w:t>Introduction</w:t>
-      </w:r>
-      <w:proofErr w:type="spellEnd"/>
-      <w:r>
-        <w:rPr>
-          <w:rFonts w:ascii="Calibri" w:hAnsi="Calibri"/>
-          <w:lang w:val="es-CO"/>
-        </w:rPr>
-        <w:t xml:space="preserve"> </w:t>
-      </w:r>
-      <w:proofErr w:type="spellStart"/>
-      <w:r>
-        <w:rPr>
-          <w:rFonts w:ascii="Calibri" w:hAnsi="Calibri"/>
-          <w:lang w:val="es-CO"/>
-        </w:rPr>
-        <w:t>to</w:t>
-      </w:r>
-      <w:proofErr w:type="spellEnd"/>
-      <w:r>
-        <w:rPr>
-          <w:rFonts w:ascii="Calibri" w:hAnsi="Calibri"/>
-          <w:lang w:val="es-CO"/>
-        </w:rPr>
-        <w:t xml:space="preserve"> </w:t>
-      </w:r>
-      <w:proofErr w:type="spellStart"/>
-      <w:r>
-        <w:rPr>
-          <w:rFonts w:ascii="Calibri" w:hAnsi="Calibri"/>
-          <w:lang w:val="es-CO"/>
-        </w:rPr>
-        <w:t>Usability</w:t>
-      </w:r>
-      <w:proofErr w:type="spellEnd"/>
-      <w:r>
-        <w:rPr>
-          <w:rFonts w:ascii="Calibri" w:hAnsi="Calibri"/>
-          <w:lang w:val="es-CO"/>
-        </w:rPr>
-        <w:t xml:space="preserve">. </w:t>
+        <w:t xml:space="preserve">Nielsen, J. (2012). Usability 101: Introduction to Usability. </w:t>
       </w:r>
       <w:r>
         <w:rPr>
@@ -7956,7 +7704,7 @@
 </file>
 
 <file path=customXml/itemProps1.xml><?xml version="1.0" encoding="utf-8"?>
-<ds:datastoreItem xmlns:ds="http://schemas.openxmlformats.org/officeDocument/2006/customXml" ds:itemID="{24935ADA-C156-43CD-A269-299FF7E51AF4}">
+<ds:datastoreItem xmlns:ds="http://schemas.openxmlformats.org/officeDocument/2006/customXml" ds:itemID="{A0142A9B-94F1-4FB2-A244-AA4303CEFD96}">
   <ds:schemaRefs>
     <ds:schemaRef ds:uri="http://schemas.openxmlformats.org/officeDocument/2006/bibliography"/>
   </ds:schemaRefs>

</xml_diff>